<commit_message>
Modify contact details and add source file of pdfs
</commit_message>
<xml_diff>
--- a/docs/lf/LocationFinderEn.docx
+++ b/docs/lf/LocationFinderEn.docx
@@ -86,6 +86,7 @@
           </wp:anchor>
         </w:drawing>
       </w:r>
+      <w:proofErr w:type="spellStart"/>
       <w:r>
         <w:rPr>
           <w:b/>
@@ -95,6 +96,7 @@
         </w:rPr>
         <w:t>LocationFinder</w:t>
       </w:r>
+      <w:proofErr w:type="spellEnd"/>
     </w:p>
     <w:p>
       <w:pPr>
@@ -116,7 +118,49 @@
         <w:rPr>
           <w:rFonts w:ascii="Arial" w:hAnsi="Arial" w:cs="Arial"/>
         </w:rPr>
-        <w:t xml:space="preserve">Dira GeoSystem's LocationFinder is an extremely fast and user-friendly interactive search for named locations such as place names, addresses, plot numbers, points of interest, etc. The LocationFinder is an </w:t>
+        <w:t xml:space="preserve">Dira </w:t>
+      </w:r>
+      <w:proofErr w:type="spellStart"/>
+      <w:r>
+        <w:rPr>
+          <w:rFonts w:ascii="Arial" w:hAnsi="Arial" w:cs="Arial"/>
+        </w:rPr>
+        <w:t>GeoSystem's</w:t>
+      </w:r>
+      <w:proofErr w:type="spellEnd"/>
+      <w:r>
+        <w:rPr>
+          <w:rFonts w:ascii="Arial" w:hAnsi="Arial" w:cs="Arial"/>
+        </w:rPr>
+        <w:t xml:space="preserve"> </w:t>
+      </w:r>
+      <w:proofErr w:type="spellStart"/>
+      <w:r>
+        <w:rPr>
+          <w:rFonts w:ascii="Arial" w:hAnsi="Arial" w:cs="Arial"/>
+        </w:rPr>
+        <w:t>LocationFinder</w:t>
+      </w:r>
+      <w:proofErr w:type="spellEnd"/>
+      <w:r>
+        <w:rPr>
+          <w:rFonts w:ascii="Arial" w:hAnsi="Arial" w:cs="Arial"/>
+        </w:rPr>
+        <w:t xml:space="preserve"> is an extremely fast and user-friendly interactive search for named locations such as place names, addresses, plot numbers, points of interest, etc. The </w:t>
+      </w:r>
+      <w:proofErr w:type="spellStart"/>
+      <w:r>
+        <w:rPr>
+          <w:rFonts w:ascii="Arial" w:hAnsi="Arial" w:cs="Arial"/>
+        </w:rPr>
+        <w:t>LocationFinder</w:t>
+      </w:r>
+      <w:proofErr w:type="spellEnd"/>
+      <w:r>
+        <w:rPr>
+          <w:rFonts w:ascii="Arial" w:hAnsi="Arial" w:cs="Arial"/>
+        </w:rPr>
+        <w:t xml:space="preserve"> is an </w:t>
       </w:r>
       <w:r>
         <w:rPr>
@@ -124,12 +168,14 @@
         </w:rPr>
         <w:t>“</w:t>
       </w:r>
+      <w:proofErr w:type="gramStart"/>
       <w:r>
         <w:rPr>
           <w:rFonts w:ascii="Arial" w:hAnsi="Arial" w:cs="Arial"/>
         </w:rPr>
         <w:t>on-premise</w:t>
       </w:r>
+      <w:proofErr w:type="gramEnd"/>
       <w:r>
         <w:rPr>
           <w:rFonts w:ascii="Arial" w:hAnsi="Arial" w:cs="Arial"/>
@@ -153,7 +199,21 @@
         <w:rPr>
           <w:rFonts w:ascii="Arial" w:hAnsi="Arial" w:cs="Arial"/>
         </w:rPr>
-        <w:t>The LocationFinder allows for interactive searching of named locations through a single text field. Locations can include addresses, place names, postal codes, glaciers, hydrants, and general points of interest.</w:t>
+        <w:t xml:space="preserve">The </w:t>
+      </w:r>
+      <w:proofErr w:type="spellStart"/>
+      <w:r>
+        <w:rPr>
+          <w:rFonts w:ascii="Arial" w:hAnsi="Arial" w:cs="Arial"/>
+        </w:rPr>
+        <w:t>LocationFinder</w:t>
+      </w:r>
+      <w:proofErr w:type="spellEnd"/>
+      <w:r>
+        <w:rPr>
+          <w:rFonts w:ascii="Arial" w:hAnsi="Arial" w:cs="Arial"/>
+        </w:rPr>
+        <w:t xml:space="preserve"> allows for interactive searching of named locations through a single text field. Locations can include addresses, place names, postal codes, glaciers, hydrants, and general points of interest.</w:t>
       </w:r>
     </w:p>
     <w:p>
@@ -174,7 +234,21 @@
         <w:rPr>
           <w:rFonts w:ascii="Arial" w:hAnsi="Arial" w:cs="Arial"/>
         </w:rPr>
-        <w:t>The LocationFinder operates on your own data (no data is supplied) and provides access to an interactive search, for example, to correctly position a map.</w:t>
+        <w:t xml:space="preserve">The </w:t>
+      </w:r>
+      <w:proofErr w:type="spellStart"/>
+      <w:r>
+        <w:rPr>
+          <w:rFonts w:ascii="Arial" w:hAnsi="Arial" w:cs="Arial"/>
+        </w:rPr>
+        <w:t>LocationFinder</w:t>
+      </w:r>
+      <w:proofErr w:type="spellEnd"/>
+      <w:r>
+        <w:rPr>
+          <w:rFonts w:ascii="Arial" w:hAnsi="Arial" w:cs="Arial"/>
+        </w:rPr>
+        <w:t xml:space="preserve"> operates on your own data (no data is supplied) and provides access to an interactive search, for example, to correctly position a map.</w:t>
       </w:r>
     </w:p>
     <w:p>
@@ -195,7 +269,21 @@
         <w:rPr>
           <w:rFonts w:ascii="Arial" w:hAnsi="Arial" w:cs="Arial"/>
         </w:rPr>
-        <w:t>The LocationFinder operates on your own data (no data is supplied) and makes them accessible for an interactive search, for example, to correctly position a map.</w:t>
+        <w:t xml:space="preserve">The </w:t>
+      </w:r>
+      <w:proofErr w:type="spellStart"/>
+      <w:r>
+        <w:rPr>
+          <w:rFonts w:ascii="Arial" w:hAnsi="Arial" w:cs="Arial"/>
+        </w:rPr>
+        <w:t>LocationFinder</w:t>
+      </w:r>
+      <w:proofErr w:type="spellEnd"/>
+      <w:r>
+        <w:rPr>
+          <w:rFonts w:ascii="Arial" w:hAnsi="Arial" w:cs="Arial"/>
+        </w:rPr>
+        <w:t xml:space="preserve"> operates on your own data (no data is supplied) and makes them accessible for an interactive search, for example, to correctly position a map.</w:t>
       </w:r>
     </w:p>
     <w:tbl>
@@ -568,11 +656,19 @@
           <w:rFonts w:ascii="Arial" w:hAnsi="Arial" w:cs="Arial"/>
         </w:rPr>
       </w:pPr>
-      <w:r>
-        <w:rPr>
-          <w:rFonts w:ascii="Arial" w:hAnsi="Arial" w:cs="Arial"/>
-        </w:rPr>
-        <w:t>LocationFinder as an integrated search in ArcGIS</w:t>
+      <w:proofErr w:type="spellStart"/>
+      <w:r>
+        <w:rPr>
+          <w:rFonts w:ascii="Arial" w:hAnsi="Arial" w:cs="Arial"/>
+        </w:rPr>
+        <w:t>LocationFinder</w:t>
+      </w:r>
+      <w:proofErr w:type="spellEnd"/>
+      <w:r>
+        <w:rPr>
+          <w:rFonts w:ascii="Arial" w:hAnsi="Arial" w:cs="Arial"/>
+        </w:rPr>
+        <w:t xml:space="preserve"> as an integrated search in ArcGIS</w:t>
       </w:r>
     </w:p>
     <w:p>
@@ -600,7 +696,27 @@
           <w:szCs w:val="22"/>
         </w:rPr>
         <w:lastRenderedPageBreak/>
-        <w:t>The LocationFinder is optimi</w:t>
+        <w:t xml:space="preserve">The </w:t>
+      </w:r>
+      <w:proofErr w:type="spellStart"/>
+      <w:r>
+        <w:rPr>
+          <w:rFonts w:ascii="Arial" w:eastAsiaTheme="minorHAnsi" w:hAnsi="Arial" w:cs="Arial"/>
+          <w:color w:val="auto"/>
+          <w:sz w:val="22"/>
+          <w:szCs w:val="22"/>
+        </w:rPr>
+        <w:t>LocationFinder</w:t>
+      </w:r>
+      <w:proofErr w:type="spellEnd"/>
+      <w:r>
+        <w:rPr>
+          <w:rFonts w:ascii="Arial" w:eastAsiaTheme="minorHAnsi" w:hAnsi="Arial" w:cs="Arial"/>
+          <w:color w:val="auto"/>
+          <w:sz w:val="22"/>
+          <w:szCs w:val="22"/>
+        </w:rPr>
+        <w:t xml:space="preserve"> is optimi</w:t>
       </w:r>
       <w:r>
         <w:rPr>
@@ -698,7 +814,21 @@
         <w:rPr>
           <w:rFonts w:ascii="Arial" w:hAnsi="Arial" w:cs="Arial"/>
         </w:rPr>
-        <w:t>Very high speed, even with a large number of locations</w:t>
+        <w:t xml:space="preserve">Very high speed, even with </w:t>
+      </w:r>
+      <w:proofErr w:type="gramStart"/>
+      <w:r>
+        <w:rPr>
+          <w:rFonts w:ascii="Arial" w:hAnsi="Arial" w:cs="Arial"/>
+        </w:rPr>
+        <w:t>a large number of</w:t>
+      </w:r>
+      <w:proofErr w:type="gramEnd"/>
+      <w:r>
+        <w:rPr>
+          <w:rFonts w:ascii="Arial" w:hAnsi="Arial" w:cs="Arial"/>
+        </w:rPr>
+        <w:t xml:space="preserve"> locations</w:t>
       </w:r>
     </w:p>
     <w:p>
@@ -734,8 +864,16 @@
         <w:rPr>
           <w:rFonts w:ascii="Arial" w:hAnsi="Arial" w:cs="Arial"/>
         </w:rPr>
-        <w:t>Queries can narrow down search results using Boolean filters</w:t>
-      </w:r>
+        <w:t xml:space="preserve">Queries can narrow down search results using Boolean </w:t>
+      </w:r>
+      <w:proofErr w:type="gramStart"/>
+      <w:r>
+        <w:rPr>
+          <w:rFonts w:ascii="Arial" w:hAnsi="Arial" w:cs="Arial"/>
+        </w:rPr>
+        <w:t>filters</w:t>
+      </w:r>
+      <w:proofErr w:type="gramEnd"/>
     </w:p>
     <w:p>
       <w:pPr>
@@ -752,8 +890,16 @@
         <w:rPr>
           <w:rFonts w:ascii="Arial" w:hAnsi="Arial" w:cs="Arial"/>
         </w:rPr>
-        <w:t>Developed in 100% .NET, no additional dependencies</w:t>
-      </w:r>
+        <w:t xml:space="preserve">Developed in 100% .NET, no additional </w:t>
+      </w:r>
+      <w:proofErr w:type="gramStart"/>
+      <w:r>
+        <w:rPr>
+          <w:rFonts w:ascii="Arial" w:hAnsi="Arial" w:cs="Arial"/>
+        </w:rPr>
+        <w:t>dependencies</w:t>
+      </w:r>
+      <w:proofErr w:type="gramEnd"/>
     </w:p>
     <w:p>
       <w:pPr>
@@ -770,7 +916,21 @@
         <w:rPr>
           <w:rFonts w:ascii="Arial" w:hAnsi="Arial" w:cs="Arial"/>
         </w:rPr>
-        <w:t>Operates on-premise, making it suitable for sensitive data</w:t>
+        <w:t xml:space="preserve">Operates </w:t>
+      </w:r>
+      <w:proofErr w:type="gramStart"/>
+      <w:r>
+        <w:rPr>
+          <w:rFonts w:ascii="Arial" w:hAnsi="Arial" w:cs="Arial"/>
+        </w:rPr>
+        <w:t>on-premise</w:t>
+      </w:r>
+      <w:proofErr w:type="gramEnd"/>
+      <w:r>
+        <w:rPr>
+          <w:rFonts w:ascii="Arial" w:hAnsi="Arial" w:cs="Arial"/>
+        </w:rPr>
+        <w:t>, making it suitable for sensitive data</w:t>
       </w:r>
     </w:p>
     <w:p>
@@ -852,7 +1012,21 @@
         <w:rPr>
           <w:rFonts w:ascii="Arial" w:hAnsi="Arial" w:cs="Arial"/>
         </w:rPr>
-        <w:t>The LocationFinder does not include its own data.</w:t>
+        <w:t xml:space="preserve">The </w:t>
+      </w:r>
+      <w:proofErr w:type="spellStart"/>
+      <w:r>
+        <w:rPr>
+          <w:rFonts w:ascii="Arial" w:hAnsi="Arial" w:cs="Arial"/>
+        </w:rPr>
+        <w:t>LocationFinder</w:t>
+      </w:r>
+      <w:proofErr w:type="spellEnd"/>
+      <w:r>
+        <w:rPr>
+          <w:rFonts w:ascii="Arial" w:hAnsi="Arial" w:cs="Arial"/>
+        </w:rPr>
+        <w:t xml:space="preserve"> does not include its own data.</w:t>
       </w:r>
     </w:p>
     <w:p>
@@ -870,7 +1044,21 @@
         <w:rPr>
           <w:rFonts w:ascii="Arial" w:hAnsi="Arial" w:cs="Arial"/>
         </w:rPr>
-        <w:t>The LocationFinder does not provide an interface for end-users, as its application is the integration into your application.</w:t>
+        <w:t xml:space="preserve">The </w:t>
+      </w:r>
+      <w:proofErr w:type="spellStart"/>
+      <w:r>
+        <w:rPr>
+          <w:rFonts w:ascii="Arial" w:hAnsi="Arial" w:cs="Arial"/>
+        </w:rPr>
+        <w:t>LocationFinder</w:t>
+      </w:r>
+      <w:proofErr w:type="spellEnd"/>
+      <w:r>
+        <w:rPr>
+          <w:rFonts w:ascii="Arial" w:hAnsi="Arial" w:cs="Arial"/>
+        </w:rPr>
+        <w:t xml:space="preserve"> does not provide an interface for end-users, as its application is the integration into your application.</w:t>
       </w:r>
     </w:p>
     <w:p>
@@ -888,7 +1076,21 @@
         <w:rPr>
           <w:rFonts w:ascii="Arial" w:hAnsi="Arial" w:cs="Arial"/>
         </w:rPr>
-        <w:t>The LocationFinder was developed for interactive search and is not suitable for geocoding lists (batch geocoding)</w:t>
+        <w:t xml:space="preserve">The </w:t>
+      </w:r>
+      <w:proofErr w:type="spellStart"/>
+      <w:r>
+        <w:rPr>
+          <w:rFonts w:ascii="Arial" w:hAnsi="Arial" w:cs="Arial"/>
+        </w:rPr>
+        <w:t>LocationFinder</w:t>
+      </w:r>
+      <w:proofErr w:type="spellEnd"/>
+      <w:r>
+        <w:rPr>
+          <w:rFonts w:ascii="Arial" w:hAnsi="Arial" w:cs="Arial"/>
+        </w:rPr>
+        <w:t xml:space="preserve"> was developed for interactive search and is not suitable for geocoding lists (batch geocoding)</w:t>
       </w:r>
       <w:r>
         <w:rPr>
@@ -988,7 +1190,21 @@
         <w:rPr>
           <w:rFonts w:ascii="Arial" w:hAnsi="Arial" w:cs="Arial"/>
         </w:rPr>
-        <w:t xml:space="preserve">The LocationFinder is a server-side solution consisting of two programs: a Builder and a Service. The Builder reads location data and constructs an index structure on disk. The Service uses this index structure to respond to queries directed to it via a simple REST API. (The Service also implements the Esri REST API to allow integration into the ArcGIS platform.) The Builder reads data in a simple XML format. (With the help of plugins, it can also read Esri feature classes and some other formats.) The build configuration determines how the search </w:t>
+        <w:t xml:space="preserve">The </w:t>
+      </w:r>
+      <w:proofErr w:type="spellStart"/>
+      <w:r>
+        <w:rPr>
+          <w:rFonts w:ascii="Arial" w:hAnsi="Arial" w:cs="Arial"/>
+        </w:rPr>
+        <w:t>LocationFinder</w:t>
+      </w:r>
+      <w:proofErr w:type="spellEnd"/>
+      <w:r>
+        <w:rPr>
+          <w:rFonts w:ascii="Arial" w:hAnsi="Arial" w:cs="Arial"/>
+        </w:rPr>
+        <w:t xml:space="preserve"> is a server-side solution consisting of two programs: a Builder and a Service. The Builder reads location data and constructs an index structure on disk. The Service uses this index structure to respond to queries directed to it via a simple REST API. (The Service also implements the Esri REST API to allow integration into the ArcGIS platform.) The Builder reads data in a simple XML format. (With the help of plugins, it can also read Esri feature classes and some other formats.) The build configuration determines how the search </w:t>
       </w:r>
       <w:r>
         <w:rPr>
@@ -1040,7 +1256,35 @@
         <w:rPr>
           <w:rFonts w:ascii="Arial" w:hAnsi="Arial" w:cs="Arial"/>
         </w:rPr>
-        <w:t>The Builder program has a graphical interface for creating the build configuration. However, the Service program only provides a REST API and no interface for end-users. The Service is designed to be integrated into an application (or into the ArcGIS platform). Dira GeoSystems has extensive experience in integrating the LocationFinder into your applications.</w:t>
+        <w:t xml:space="preserve">The Builder program has a graphical interface for creating the build configuration. However, the Service program only provides a REST API and no interface for end-users. The Service is designed to be integrated into an application (or into the ArcGIS platform). Dira </w:t>
+      </w:r>
+      <w:proofErr w:type="spellStart"/>
+      <w:r>
+        <w:rPr>
+          <w:rFonts w:ascii="Arial" w:hAnsi="Arial" w:cs="Arial"/>
+        </w:rPr>
+        <w:t>GeoSystems</w:t>
+      </w:r>
+      <w:proofErr w:type="spellEnd"/>
+      <w:r>
+        <w:rPr>
+          <w:rFonts w:ascii="Arial" w:hAnsi="Arial" w:cs="Arial"/>
+        </w:rPr>
+        <w:t xml:space="preserve"> has extensive experience in integrating the </w:t>
+      </w:r>
+      <w:proofErr w:type="spellStart"/>
+      <w:r>
+        <w:rPr>
+          <w:rFonts w:ascii="Arial" w:hAnsi="Arial" w:cs="Arial"/>
+        </w:rPr>
+        <w:t>LocationFinder</w:t>
+      </w:r>
+      <w:proofErr w:type="spellEnd"/>
+      <w:r>
+        <w:rPr>
+          <w:rFonts w:ascii="Arial" w:hAnsi="Arial" w:cs="Arial"/>
+        </w:rPr>
+        <w:t xml:space="preserve"> into your applications.</w:t>
       </w:r>
     </w:p>
     <w:p>
@@ -1061,7 +1305,21 @@
         <w:rPr>
           <w:rFonts w:ascii="Arial" w:hAnsi="Arial" w:cs="Arial"/>
         </w:rPr>
-        <w:t>The LocationFinder requires .NET Framework 4.8 and a fast local disk for the index. There are no additional dependencies, making installation and operation very simple.</w:t>
+        <w:t xml:space="preserve">The </w:t>
+      </w:r>
+      <w:proofErr w:type="spellStart"/>
+      <w:r>
+        <w:rPr>
+          <w:rFonts w:ascii="Arial" w:hAnsi="Arial" w:cs="Arial"/>
+        </w:rPr>
+        <w:t>LocationFinder</w:t>
+      </w:r>
+      <w:proofErr w:type="spellEnd"/>
+      <w:r>
+        <w:rPr>
+          <w:rFonts w:ascii="Arial" w:hAnsi="Arial" w:cs="Arial"/>
+        </w:rPr>
+        <w:t xml:space="preserve"> requires .NET Framework 4.8 and a fast local disk for the index. There are no additional dependencies, making installation and operation very simple.</w:t>
       </w:r>
     </w:p>
     <w:p>
@@ -1082,7 +1340,21 @@
         <w:rPr>
           <w:rFonts w:ascii="Arial" w:hAnsi="Arial" w:cs="Arial"/>
         </w:rPr>
-        <w:t xml:space="preserve">The next major release will further reduce dependencies and only require .NET Core (in the current version at that time), allowing the LocationFinder to be operated on Linux systems or in containers. </w:t>
+        <w:t xml:space="preserve">The next major release will further reduce dependencies and only require .NET Core (in the current version at that time), allowing the </w:t>
+      </w:r>
+      <w:proofErr w:type="spellStart"/>
+      <w:r>
+        <w:rPr>
+          <w:rFonts w:ascii="Arial" w:hAnsi="Arial" w:cs="Arial"/>
+        </w:rPr>
+        <w:t>LocationFinder</w:t>
+      </w:r>
+      <w:proofErr w:type="spellEnd"/>
+      <w:r>
+        <w:rPr>
+          <w:rFonts w:ascii="Arial" w:hAnsi="Arial" w:cs="Arial"/>
+        </w:rPr>
+        <w:t xml:space="preserve"> to be operated on Linux systems or in containers. </w:t>
       </w:r>
     </w:p>
     <w:p>
@@ -1103,7 +1375,21 @@
         <w:rPr>
           <w:rFonts w:ascii="Arial" w:hAnsi="Arial" w:cs="Arial"/>
         </w:rPr>
-        <w:t>The LocationFinder requires a license for each productive instance of the Service program. Test instances do not require a license. An initial license is necessary for the first instance, and a subsequent license is required for each additional instance per customer.</w:t>
+        <w:t xml:space="preserve">The </w:t>
+      </w:r>
+      <w:proofErr w:type="spellStart"/>
+      <w:r>
+        <w:rPr>
+          <w:rFonts w:ascii="Arial" w:hAnsi="Arial" w:cs="Arial"/>
+        </w:rPr>
+        <w:t>LocationFinder</w:t>
+      </w:r>
+      <w:proofErr w:type="spellEnd"/>
+      <w:r>
+        <w:rPr>
+          <w:rFonts w:ascii="Arial" w:hAnsi="Arial" w:cs="Arial"/>
+        </w:rPr>
+        <w:t xml:space="preserve"> requires a license for each productive instance of the Service program. Test instances do not require a license. An initial license is necessary for the first instance, and a subsequent license is required for each additional instance per customer.</w:t>
       </w:r>
     </w:p>
     <w:p>
@@ -1163,15 +1449,165 @@
         <w:rPr>
           <w:rFonts w:ascii="Arial" w:hAnsi="Arial" w:cs="Arial"/>
         </w:rPr>
-        <w:t xml:space="preserve">For further information or a quote, please contact us: Phone +41 44 2448442 or email at </w:t>
-      </w:r>
-      <w:hyperlink r:id="rId12" w:history="1">
+        <w:t xml:space="preserve">For further information or a quote, please contact us: </w:t>
+      </w:r>
+    </w:p>
+    <w:p>
+      <w:pPr>
+        <w:rPr>
+          <w:rFonts w:ascii="Arial" w:hAnsi="Arial" w:cs="Arial"/>
+        </w:rPr>
+      </w:pPr>
+      <w:r>
+        <w:rPr>
+          <w:noProof/>
+        </w:rPr>
+        <w:drawing>
+          <wp:inline distT="0" distB="0" distL="0" distR="0" wp14:anchorId="3AFF7F0C" wp14:editId="55DF8D7A">
+            <wp:extent cx="168262" cy="226711"/>
+            <wp:effectExtent l="0" t="0" r="3810" b="1905"/>
+            <wp:docPr id="1729121389" name="Picture 3"/>
+            <wp:cNvGraphicFramePr>
+              <a:graphicFrameLocks xmlns:a="http://schemas.openxmlformats.org/drawingml/2006/main" noChangeAspect="1"/>
+            </wp:cNvGraphicFramePr>
+            <a:graphic xmlns:a="http://schemas.openxmlformats.org/drawingml/2006/main">
+              <a:graphicData uri="http://schemas.openxmlformats.org/drawingml/2006/picture">
+                <pic:pic xmlns:pic="http://schemas.openxmlformats.org/drawingml/2006/picture">
+                  <pic:nvPicPr>
+                    <pic:cNvPr id="0" name="Picture 7"/>
+                    <pic:cNvPicPr>
+                      <a:picLocks noChangeAspect="1" noChangeArrowheads="1"/>
+                    </pic:cNvPicPr>
+                  </pic:nvPicPr>
+                  <pic:blipFill>
+                    <a:blip r:embed="rId12" cstate="print">
+                      <a:extLst>
+                        <a:ext uri="{28A0092B-C50C-407E-A947-70E740481C1C}">
+                          <a14:useLocalDpi xmlns:a14="http://schemas.microsoft.com/office/drawing/2010/main" val="0"/>
+                        </a:ext>
+                      </a:extLst>
+                    </a:blip>
+                    <a:srcRect/>
+                    <a:stretch>
+                      <a:fillRect/>
+                    </a:stretch>
+                  </pic:blipFill>
+                  <pic:spPr bwMode="auto">
+                    <a:xfrm>
+                      <a:off x="0" y="0"/>
+                      <a:ext cx="177182" cy="238729"/>
+                    </a:xfrm>
+                    <a:prstGeom prst="rect">
+                      <a:avLst/>
+                    </a:prstGeom>
+                    <a:noFill/>
+                    <a:ln>
+                      <a:noFill/>
+                    </a:ln>
+                  </pic:spPr>
+                </pic:pic>
+              </a:graphicData>
+            </a:graphic>
+          </wp:inline>
+        </w:drawing>
+      </w:r>
+      <w:r>
+        <w:rPr>
+          <w:rFonts w:ascii="Arial" w:hAnsi="Arial" w:cs="Arial"/>
+        </w:rPr>
+        <w:t xml:space="preserve"> (</w:t>
+      </w:r>
+      <w:r>
+        <w:rPr>
+          <w:rFonts w:ascii="Arial" w:hAnsi="Arial" w:cs="Arial"/>
+        </w:rPr>
+        <w:t>+</w:t>
+      </w:r>
+      <w:r>
+        <w:rPr>
+          <w:rFonts w:ascii="Arial" w:hAnsi="Arial" w:cs="Arial"/>
+        </w:rPr>
+        <w:t>61) 0494 066 467</w:t>
+      </w:r>
+      <w:r>
+        <w:rPr>
+          <w:rFonts w:ascii="Arial" w:hAnsi="Arial" w:cs="Arial"/>
+        </w:rPr>
+        <w:t xml:space="preserve"> </w:t>
+      </w:r>
+    </w:p>
+    <w:p>
+      <w:pPr>
+        <w:rPr>
+          <w:rFonts w:ascii="Arial" w:hAnsi="Arial" w:cs="Arial"/>
+        </w:rPr>
+      </w:pPr>
+      <w:r>
+        <w:rPr>
+          <w:noProof/>
+        </w:rPr>
+        <w:drawing>
+          <wp:inline distT="0" distB="0" distL="0" distR="0" wp14:anchorId="2EA39FF1" wp14:editId="262789D6">
+            <wp:extent cx="317376" cy="211597"/>
+            <wp:effectExtent l="0" t="0" r="6985" b="0"/>
+            <wp:docPr id="1187568036" name="Picture 5" descr="Transparent Email Icon Images – Browse 11,966 Stock Photos ..."/>
+            <wp:cNvGraphicFramePr>
+              <a:graphicFrameLocks xmlns:a="http://schemas.openxmlformats.org/drawingml/2006/main" noChangeAspect="1"/>
+            </wp:cNvGraphicFramePr>
+            <a:graphic xmlns:a="http://schemas.openxmlformats.org/drawingml/2006/main">
+              <a:graphicData uri="http://schemas.openxmlformats.org/drawingml/2006/picture">
+                <pic:pic xmlns:pic="http://schemas.openxmlformats.org/drawingml/2006/picture">
+                  <pic:nvPicPr>
+                    <pic:cNvPr id="0" name="Picture 14" descr="Transparent Email Icon Images – Browse 11,966 Stock Photos ..."/>
+                    <pic:cNvPicPr>
+                      <a:picLocks noChangeAspect="1" noChangeArrowheads="1"/>
+                    </pic:cNvPicPr>
+                  </pic:nvPicPr>
+                  <pic:blipFill>
+                    <a:blip r:embed="rId13" cstate="print">
+                      <a:extLst>
+                        <a:ext uri="{28A0092B-C50C-407E-A947-70E740481C1C}">
+                          <a14:useLocalDpi xmlns:a14="http://schemas.microsoft.com/office/drawing/2010/main" val="0"/>
+                        </a:ext>
+                      </a:extLst>
+                    </a:blip>
+                    <a:srcRect/>
+                    <a:stretch>
+                      <a:fillRect/>
+                    </a:stretch>
+                  </pic:blipFill>
+                  <pic:spPr bwMode="auto">
+                    <a:xfrm>
+                      <a:off x="0" y="0"/>
+                      <a:ext cx="323022" cy="215361"/>
+                    </a:xfrm>
+                    <a:prstGeom prst="rect">
+                      <a:avLst/>
+                    </a:prstGeom>
+                    <a:noFill/>
+                    <a:ln>
+                      <a:noFill/>
+                    </a:ln>
+                  </pic:spPr>
+                </pic:pic>
+              </a:graphicData>
+            </a:graphic>
+          </wp:inline>
+        </w:drawing>
+      </w:r>
+      <w:r>
+        <w:rPr>
+          <w:rFonts w:ascii="Arial" w:hAnsi="Arial" w:cs="Arial"/>
+        </w:rPr>
+        <w:t xml:space="preserve"> </w:t>
+      </w:r>
+      <w:hyperlink r:id="rId14" w:history="1">
         <w:r>
           <w:rPr>
             <w:rStyle w:val="Hyperlink"/>
             <w:rFonts w:ascii="Arial" w:hAnsi="Arial" w:cs="Arial"/>
           </w:rPr>
-          <w:t>hello@dirageosystems.ch</w:t>
+          <w:t>hello@dirageosystems.com.au</w:t>
         </w:r>
       </w:hyperlink>
       <w:r>
@@ -1199,98 +1635,14 @@
         <w:spacing w:after="0" w:line="240" w:lineRule="auto"/>
         <w:rPr>
           <w:rFonts w:ascii="Arial" w:hAnsi="Arial" w:cs="Arial"/>
-          <w:lang w:val="de-CH"/>
-        </w:rPr>
-      </w:pPr>
-      <w:r>
-        <w:rPr>
-          <w:rFonts w:ascii="Arial" w:hAnsi="Arial" w:cs="Arial"/>
-          <w:lang w:val="de-CH"/>
-        </w:rPr>
-        <w:t>Dira GeoSystems AG</w:t>
-      </w:r>
-    </w:p>
-    <w:p>
-      <w:pPr>
-        <w:spacing w:after="0" w:line="240" w:lineRule="auto"/>
-        <w:rPr>
-          <w:rFonts w:ascii="Arial" w:hAnsi="Arial" w:cs="Arial"/>
-          <w:lang w:val="de-CH"/>
-        </w:rPr>
-      </w:pPr>
-      <w:r>
-        <w:rPr>
-          <w:rFonts w:ascii="Arial" w:hAnsi="Arial" w:cs="Arial"/>
-          <w:lang w:val="de-CH"/>
-        </w:rPr>
-        <w:t>c/o Impact Hub Z</w:t>
-      </w:r>
-      <w:r>
-        <w:rPr>
-          <w:rFonts w:ascii="Arial" w:hAnsi="Arial" w:cs="Arial"/>
-          <w:lang w:val="de-CH"/>
-        </w:rPr>
-        <w:t>u</w:t>
-      </w:r>
-      <w:r>
-        <w:rPr>
-          <w:rFonts w:ascii="Arial" w:hAnsi="Arial" w:cs="Arial"/>
-          <w:lang w:val="de-CH"/>
-        </w:rPr>
-        <w:t>rich AG</w:t>
-      </w:r>
-    </w:p>
-    <w:p>
-      <w:pPr>
-        <w:spacing w:after="0" w:line="240" w:lineRule="auto"/>
-        <w:rPr>
-          <w:rFonts w:ascii="Arial" w:hAnsi="Arial" w:cs="Arial"/>
-          <w:lang w:val="de-CH"/>
-        </w:rPr>
-      </w:pPr>
-      <w:r>
-        <w:rPr>
-          <w:rFonts w:ascii="Arial" w:hAnsi="Arial" w:cs="Arial"/>
-          <w:lang w:val="de-CH"/>
-        </w:rPr>
-        <w:t>Viaduktstrasse 93-95</w:t>
-      </w:r>
-    </w:p>
-    <w:p>
-      <w:pPr>
-        <w:spacing w:after="0" w:line="240" w:lineRule="auto"/>
-        <w:rPr>
-          <w:rFonts w:ascii="Arial" w:hAnsi="Arial" w:cs="Arial"/>
-          <w:lang w:val="de-CH"/>
-        </w:rPr>
-      </w:pPr>
-      <w:r>
-        <w:rPr>
-          <w:rFonts w:ascii="Arial" w:hAnsi="Arial" w:cs="Arial"/>
-          <w:lang w:val="de-CH"/>
-        </w:rPr>
-        <w:t>CH-8005 Z</w:t>
-      </w:r>
-      <w:r>
-        <w:rPr>
-          <w:rFonts w:ascii="Arial" w:hAnsi="Arial" w:cs="Arial"/>
-          <w:lang w:val="de-CH"/>
-        </w:rPr>
-        <w:t>u</w:t>
-      </w:r>
-      <w:r>
-        <w:rPr>
-          <w:rFonts w:ascii="Arial" w:hAnsi="Arial" w:cs="Arial"/>
-          <w:lang w:val="de-CH"/>
-        </w:rPr>
-        <w:t>rich</w:t>
-      </w:r>
+        </w:rPr>
+      </w:pPr>
     </w:p>
     <w:sectPr>
-      <w:headerReference w:type="even" r:id="rId13"/>
-      <w:headerReference w:type="default" r:id="rId14"/>
-      <w:footerReference w:type="default" r:id="rId15"/>
-      <w:headerReference w:type="first" r:id="rId16"/>
+      <w:headerReference w:type="even" r:id="rId15"/>
+      <w:headerReference w:type="default" r:id="rId16"/>
+      <w:footerReference w:type="default" r:id="rId17"/>
+      <w:headerReference w:type="first" r:id="rId18"/>
       <w:pgSz w:w="11906" w:h="16838"/>
       <w:pgMar w:top="1440" w:right="1440" w:bottom="1440" w:left="1440" w:header="708" w:footer="708" w:gutter="0"/>
       <w:cols w:space="708"/>
@@ -1468,8 +1820,16 @@
           <w:rPr>
             <w:color w:val="2F5496" w:themeColor="accent1" w:themeShade="BF"/>
           </w:rPr>
-          <w:t>Dira GeoSystems AG</w:t>
+          <w:t xml:space="preserve">Dira </w:t>
         </w:r>
+        <w:proofErr w:type="spellStart"/>
+        <w:r>
+          <w:rPr>
+            <w:color w:val="2F5496" w:themeColor="accent1" w:themeShade="BF"/>
+          </w:rPr>
+          <w:t>GeoSystems</w:t>
+        </w:r>
+        <w:proofErr w:type="spellEnd"/>
         <w:r>
           <w:rPr>
             <w:color w:val="2F5496" w:themeColor="accent1" w:themeShade="BF"/>

</xml_diff>

<commit_message>
Update OZ website with new logo.
</commit_message>
<xml_diff>
--- a/docs/lf/LocationFinderEn.docx
+++ b/docs/lf/LocationFinderEn.docx
@@ -14,25 +14,21 @@
       </w:pPr>
       <w:r>
         <w:rPr>
-          <w:b/>
-          <w:bCs/>
           <w:noProof/>
-          <w:sz w:val="40"/>
-          <w:szCs w:val="40"/>
         </w:rPr>
         <w:drawing>
-          <wp:anchor distT="0" distB="0" distL="114300" distR="114300" simplePos="0" relativeHeight="251658240" behindDoc="0" locked="0" layoutInCell="1" allowOverlap="1" wp14:anchorId="07BD45C2" wp14:editId="0C1AAF15">
+          <wp:anchor distT="0" distB="0" distL="114300" distR="114300" simplePos="0" relativeHeight="251662336" behindDoc="0" locked="0" layoutInCell="1" allowOverlap="1" wp14:anchorId="3823CE59" wp14:editId="535091A0">
             <wp:simplePos x="0" y="0"/>
             <wp:positionH relativeFrom="margin">
-              <wp:align>right</wp:align>
+              <wp:posOffset>4662170</wp:posOffset>
             </wp:positionH>
             <wp:positionV relativeFrom="paragraph">
-              <wp:posOffset>-665480</wp:posOffset>
+              <wp:posOffset>-440055</wp:posOffset>
             </wp:positionV>
-            <wp:extent cx="1869440" cy="670560"/>
+            <wp:extent cx="742950" cy="742950"/>
             <wp:effectExtent l="0" t="0" r="0" b="0"/>
             <wp:wrapNone/>
-            <wp:docPr id="1" name="Graphic 1"/>
+            <wp:docPr id="2113912806" name="Graphic 1"/>
             <wp:cNvGraphicFramePr>
               <a:graphicFrameLocks xmlns:a="http://schemas.openxmlformats.org/drawingml/2006/main" noChangeAspect="1"/>
             </wp:cNvGraphicFramePr>
@@ -40,11 +36,11 @@
               <a:graphicData uri="http://schemas.openxmlformats.org/drawingml/2006/picture">
                 <pic:pic xmlns:pic="http://schemas.openxmlformats.org/drawingml/2006/picture">
                   <pic:nvPicPr>
-                    <pic:cNvPr id="1" name=""/>
+                    <pic:cNvPr id="2113912806" name=""/>
                     <pic:cNvPicPr/>
                   </pic:nvPicPr>
-                  <pic:blipFill rotWithShape="1">
-                    <a:blip r:embed="rId8" cstate="print">
+                  <pic:blipFill>
+                    <a:blip r:embed="rId8">
                       <a:extLst>
                         <a:ext uri="{28A0092B-C50C-407E-A947-70E740481C1C}">
                           <a14:useLocalDpi xmlns:a14="http://schemas.microsoft.com/office/drawing/2010/main" val="0"/>
@@ -54,25 +50,18 @@
                         </a:ext>
                       </a:extLst>
                     </a:blip>
-                    <a:srcRect l="3895" t="18605" r="6513" b="18412"/>
-                    <a:stretch/>
+                    <a:stretch>
+                      <a:fillRect/>
+                    </a:stretch>
                   </pic:blipFill>
-                  <pic:spPr bwMode="auto">
+                  <pic:spPr>
                     <a:xfrm>
                       <a:off x="0" y="0"/>
-                      <a:ext cx="1869440" cy="670560"/>
+                      <a:ext cx="742950" cy="742950"/>
                     </a:xfrm>
                     <a:prstGeom prst="rect">
                       <a:avLst/>
                     </a:prstGeom>
-                    <a:ln>
-                      <a:noFill/>
-                    </a:ln>
-                    <a:extLst>
-                      <a:ext uri="{53640926-AAD7-44D8-BBD7-CCE9431645EC}">
-                        <a14:shadowObscured xmlns:a14="http://schemas.microsoft.com/office/drawing/2010/main"/>
-                      </a:ext>
-                    </a:extLst>
                   </pic:spPr>
                 </pic:pic>
               </a:graphicData>
@@ -86,17 +75,223 @@
           </wp:anchor>
         </w:drawing>
       </w:r>
-      <w:proofErr w:type="spellStart"/>
       <w:r>
         <w:rPr>
           <w:b/>
           <w:bCs/>
+          <w:noProof/>
           <w:sz w:val="40"/>
           <w:szCs w:val="40"/>
-        </w:rPr>
-        <w:t>LocationFinder</w:t>
-      </w:r>
-      <w:proofErr w:type="spellEnd"/>
+          <w:lang w:val="de-CH"/>
+        </w:rPr>
+        <mc:AlternateContent>
+          <mc:Choice Requires="wps">
+            <w:drawing>
+              <wp:anchor distT="45720" distB="45720" distL="114300" distR="114300" simplePos="0" relativeHeight="251661312" behindDoc="0" locked="0" layoutInCell="1" allowOverlap="1" wp14:anchorId="62708A87" wp14:editId="1B9C3957">
+                <wp:simplePos x="0" y="0"/>
+                <wp:positionH relativeFrom="column">
+                  <wp:posOffset>-127635</wp:posOffset>
+                </wp:positionH>
+                <wp:positionV relativeFrom="paragraph">
+                  <wp:posOffset>-286385</wp:posOffset>
+                </wp:positionV>
+                <wp:extent cx="3360420" cy="878205"/>
+                <wp:effectExtent l="0" t="0" r="0" b="0"/>
+                <wp:wrapNone/>
+                <wp:docPr id="217" name="Text Box 2"/>
+                <wp:cNvGraphicFramePr>
+                  <a:graphicFrameLocks xmlns:a="http://schemas.openxmlformats.org/drawingml/2006/main"/>
+                </wp:cNvGraphicFramePr>
+                <a:graphic xmlns:a="http://schemas.openxmlformats.org/drawingml/2006/main">
+                  <a:graphicData uri="http://schemas.microsoft.com/office/word/2010/wordprocessingShape">
+                    <wps:wsp>
+                      <wps:cNvSpPr txBox="1">
+                        <a:spLocks noChangeArrowheads="1"/>
+                      </wps:cNvSpPr>
+                      <wps:spPr bwMode="auto">
+                        <a:xfrm>
+                          <a:off x="0" y="0"/>
+                          <a:ext cx="3360420" cy="878205"/>
+                        </a:xfrm>
+                        <a:prstGeom prst="rect">
+                          <a:avLst/>
+                        </a:prstGeom>
+                        <a:noFill/>
+                        <a:ln w="9525">
+                          <a:noFill/>
+                          <a:miter lim="800000"/>
+                          <a:headEnd/>
+                          <a:tailEnd/>
+                        </a:ln>
+                      </wps:spPr>
+                      <wps:txbx>
+                        <w:txbxContent>
+                          <w:p>
+                            <w:pPr>
+                              <w:pStyle w:val="Heading1"/>
+                              <w:rPr>
+                                <w:b/>
+                                <w:bCs/>
+                                <w:sz w:val="80"/>
+                                <w:szCs w:val="80"/>
+                                <w:lang w:val="de-CH"/>
+                              </w:rPr>
+                            </w:pPr>
+                            <w:bookmarkStart w:id="0" w:name="_Hlk161391520"/>
+                            <w:r>
+                              <w:rPr>
+                                <w:b/>
+                                <w:bCs/>
+                                <w:sz w:val="80"/>
+                                <w:szCs w:val="80"/>
+                                <w:lang w:val="de-CH"/>
+                              </w:rPr>
+                              <w:t>LocationFinder</w:t>
+                            </w:r>
+                          </w:p>
+                          <w:bookmarkEnd w:id="0"/>
+                          <w:p>
+                            <w:pPr>
+                              <w:rPr>
+                                <w:lang w:val="en-US"/>
+                              </w:rPr>
+                            </w:pPr>
+                          </w:p>
+                        </w:txbxContent>
+                      </wps:txbx>
+                      <wps:bodyPr rot="0" vert="horz" wrap="square" lIns="91440" tIns="45720" rIns="91440" bIns="45720" anchor="t" anchorCtr="0">
+                        <a:noAutofit/>
+                      </wps:bodyPr>
+                    </wps:wsp>
+                  </a:graphicData>
+                </a:graphic>
+                <wp14:sizeRelH relativeFrom="margin">
+                  <wp14:pctWidth>0</wp14:pctWidth>
+                </wp14:sizeRelH>
+                <wp14:sizeRelV relativeFrom="margin">
+                  <wp14:pctHeight>0</wp14:pctHeight>
+                </wp14:sizeRelV>
+              </wp:anchor>
+            </w:drawing>
+          </mc:Choice>
+          <mc:Fallback>
+            <w:pict>
+              <v:shapetype w14:anchorId="62708A87" id="_x0000_t202" coordsize="21600,21600" o:spt="202" path="m,l,21600r21600,l21600,xe">
+                <v:stroke joinstyle="miter"/>
+                <v:path gradientshapeok="t" o:connecttype="rect"/>
+              </v:shapetype>
+              <v:shape id="Text Box 2" o:spid="_x0000_s1026" type="#_x0000_t202" style="position:absolute;margin-left:-10.05pt;margin-top:-22.55pt;width:264.6pt;height:69.15pt;z-index:251661312;visibility:visible;mso-wrap-style:square;mso-width-percent:0;mso-height-percent:0;mso-wrap-distance-left:9pt;mso-wrap-distance-top:3.6pt;mso-wrap-distance-right:9pt;mso-wrap-distance-bottom:3.6pt;mso-position-horizontal:absolute;mso-position-horizontal-relative:text;mso-position-vertical:absolute;mso-position-vertical-relative:text;mso-width-percent:0;mso-height-percent:0;mso-width-relative:margin;mso-height-relative:margin;v-text-anchor:top" o:gfxdata="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" filled="f" stroked="f">
+                <v:textbox>
+                  <w:txbxContent>
+                    <w:p>
+                      <w:pPr>
+                        <w:pStyle w:val="Heading1"/>
+                        <w:rPr>
+                          <w:b/>
+                          <w:bCs/>
+                          <w:sz w:val="80"/>
+                          <w:szCs w:val="80"/>
+                          <w:lang w:val="de-CH"/>
+                        </w:rPr>
+                      </w:pPr>
+                      <w:bookmarkStart w:id="1" w:name="_Hlk161391520"/>
+                      <w:r>
+                        <w:rPr>
+                          <w:b/>
+                          <w:bCs/>
+                          <w:sz w:val="80"/>
+                          <w:szCs w:val="80"/>
+                          <w:lang w:val="de-CH"/>
+                        </w:rPr>
+                        <w:t>LocationFinder</w:t>
+                      </w:r>
+                    </w:p>
+                    <w:bookmarkEnd w:id="1"/>
+                    <w:p>
+                      <w:pPr>
+                        <w:rPr>
+                          <w:lang w:val="en-US"/>
+                        </w:rPr>
+                      </w:pPr>
+                    </w:p>
+                  </w:txbxContent>
+                </v:textbox>
+              </v:shape>
+            </w:pict>
+          </mc:Fallback>
+        </mc:AlternateContent>
+      </w:r>
+      <w:r>
+        <w:rPr>
+          <w:b/>
+          <w:bCs/>
+          <w:noProof/>
+          <w:sz w:val="40"/>
+          <w:szCs w:val="40"/>
+        </w:rPr>
+        <w:drawing>
+          <wp:anchor distT="0" distB="0" distL="114300" distR="114300" simplePos="0" relativeHeight="251660288" behindDoc="0" locked="0" layoutInCell="1" allowOverlap="1" wp14:anchorId="7BF8E3E2" wp14:editId="35700FA6">
+            <wp:simplePos x="0" y="0"/>
+            <wp:positionH relativeFrom="margin">
+              <wp:posOffset>-74295</wp:posOffset>
+            </wp:positionH>
+            <wp:positionV relativeFrom="paragraph">
+              <wp:posOffset>-535305</wp:posOffset>
+            </wp:positionV>
+            <wp:extent cx="1378423" cy="512377"/>
+            <wp:effectExtent l="0" t="0" r="0" b="0"/>
+            <wp:wrapNone/>
+            <wp:docPr id="146322096" name="Picture 2"/>
+            <wp:cNvGraphicFramePr>
+              <a:graphicFrameLocks xmlns:a="http://schemas.openxmlformats.org/drawingml/2006/main" noChangeAspect="1"/>
+            </wp:cNvGraphicFramePr>
+            <a:graphic xmlns:a="http://schemas.openxmlformats.org/drawingml/2006/main">
+              <a:graphicData uri="http://schemas.openxmlformats.org/drawingml/2006/picture">
+                <pic:pic xmlns:pic="http://schemas.openxmlformats.org/drawingml/2006/picture">
+                  <pic:nvPicPr>
+                    <pic:cNvPr id="0" name="Picture 2"/>
+                    <pic:cNvPicPr>
+                      <a:picLocks noChangeAspect="1" noChangeArrowheads="1"/>
+                    </pic:cNvPicPr>
+                  </pic:nvPicPr>
+                  <pic:blipFill>
+                    <a:blip r:embed="rId10" cstate="print">
+                      <a:extLst>
+                        <a:ext uri="{28A0092B-C50C-407E-A947-70E740481C1C}">
+                          <a14:useLocalDpi xmlns:a14="http://schemas.microsoft.com/office/drawing/2010/main" val="0"/>
+                        </a:ext>
+                      </a:extLst>
+                    </a:blip>
+                    <a:srcRect/>
+                    <a:stretch>
+                      <a:fillRect/>
+                    </a:stretch>
+                  </pic:blipFill>
+                  <pic:spPr bwMode="auto">
+                    <a:xfrm>
+                      <a:off x="0" y="0"/>
+                      <a:ext cx="1378423" cy="512377"/>
+                    </a:xfrm>
+                    <a:prstGeom prst="rect">
+                      <a:avLst/>
+                    </a:prstGeom>
+                    <a:noFill/>
+                    <a:ln>
+                      <a:noFill/>
+                    </a:ln>
+                  </pic:spPr>
+                </pic:pic>
+              </a:graphicData>
+            </a:graphic>
+            <wp14:sizeRelH relativeFrom="page">
+              <wp14:pctWidth>0</wp14:pctWidth>
+            </wp14:sizeRelH>
+            <wp14:sizeRelV relativeFrom="page">
+              <wp14:pctHeight>0</wp14:pctHeight>
+            </wp14:sizeRelV>
+          </wp:anchor>
+        </w:drawing>
+      </w:r>
     </w:p>
     <w:p>
       <w:pPr>
@@ -629,7 +824,7 @@
                     <pic:cNvPicPr/>
                   </pic:nvPicPr>
                   <pic:blipFill>
-                    <a:blip r:embed="rId10"/>
+                    <a:blip r:embed="rId11"/>
                     <a:stretch>
                       <a:fillRect/>
                     </a:stretch>
@@ -1135,7 +1330,7 @@
                     <pic:cNvPicPr/>
                   </pic:nvPicPr>
                   <pic:blipFill>
-                    <a:blip r:embed="rId11"/>
+                    <a:blip r:embed="rId12"/>
                     <a:stretch>
                       <a:fillRect/>
                     </a:stretch>
@@ -1480,7 +1675,7 @@
                     </pic:cNvPicPr>
                   </pic:nvPicPr>
                   <pic:blipFill>
-                    <a:blip r:embed="rId12" cstate="print">
+                    <a:blip r:embed="rId13" cstate="print">
                       <a:extLst>
                         <a:ext uri="{28A0092B-C50C-407E-A947-70E740481C1C}">
                           <a14:useLocalDpi xmlns:a14="http://schemas.microsoft.com/office/drawing/2010/main" val="0"/>
@@ -1515,7 +1710,7 @@
         <w:rPr>
           <w:rFonts w:ascii="Arial" w:hAnsi="Arial" w:cs="Arial"/>
         </w:rPr>
-        <w:t xml:space="preserve"> (</w:t>
+        <w:t xml:space="preserve"> </w:t>
       </w:r>
       <w:r>
         <w:rPr>
@@ -1527,7 +1722,7 @@
         <w:rPr>
           <w:rFonts w:ascii="Arial" w:hAnsi="Arial" w:cs="Arial"/>
         </w:rPr>
-        <w:t>61) 0494 066 467</w:t>
+        <w:t>61 494 066 467</w:t>
       </w:r>
       <w:r>
         <w:rPr>
@@ -1547,7 +1742,7 @@
           <w:noProof/>
         </w:rPr>
         <w:drawing>
-          <wp:inline distT="0" distB="0" distL="0" distR="0" wp14:anchorId="2EA39FF1" wp14:editId="262789D6">
+          <wp:inline distT="0" distB="0" distL="0" distR="0" wp14:anchorId="2EA39FF1" wp14:editId="29E79C9E">
             <wp:extent cx="317376" cy="211597"/>
             <wp:effectExtent l="0" t="0" r="6985" b="0"/>
             <wp:docPr id="1187568036" name="Picture 5" descr="Transparent Email Icon Images – Browse 11,966 Stock Photos ..."/>
@@ -1564,7 +1759,7 @@
                     </pic:cNvPicPr>
                   </pic:nvPicPr>
                   <pic:blipFill>
-                    <a:blip r:embed="rId13" cstate="print">
+                    <a:blip r:embed="rId14" cstate="print">
                       <a:extLst>
                         <a:ext uri="{28A0092B-C50C-407E-A947-70E740481C1C}">
                           <a14:useLocalDpi xmlns:a14="http://schemas.microsoft.com/office/drawing/2010/main" val="0"/>
@@ -1601,7 +1796,7 @@
         </w:rPr>
         <w:t xml:space="preserve"> </w:t>
       </w:r>
-      <w:hyperlink r:id="rId14" w:history="1">
+      <w:hyperlink r:id="rId15" w:history="1">
         <w:r>
           <w:rPr>
             <w:rStyle w:val="Hyperlink"/>
@@ -1614,12 +1809,6 @@
         <w:rPr>
           <w:rFonts w:ascii="Arial" w:hAnsi="Arial" w:cs="Arial"/>
         </w:rPr>
-        <w:t>.</w:t>
-      </w:r>
-      <w:r>
-        <w:rPr>
-          <w:rFonts w:ascii="Arial" w:hAnsi="Arial" w:cs="Arial"/>
-        </w:rPr>
         <w:t xml:space="preserve"> </w:t>
       </w:r>
     </w:p>
@@ -1639,10 +1828,8 @@
       </w:pPr>
     </w:p>
     <w:sectPr>
-      <w:headerReference w:type="even" r:id="rId15"/>
       <w:headerReference w:type="default" r:id="rId16"/>
       <w:footerReference w:type="default" r:id="rId17"/>
-      <w:headerReference w:type="first" r:id="rId18"/>
       <w:pgSz w:w="11906" w:h="16838"/>
       <w:pgMar w:top="1440" w:right="1440" w:bottom="1440" w:left="1440" w:header="708" w:footer="708" w:gutter="0"/>
       <w:cols w:space="708"/>
@@ -1785,7 +1972,7 @@
                   <v:stroke joinstyle="miter"/>
                   <v:path gradientshapeok="t" o:connecttype="rect" textboxrect="5400,5400,16200,16200"/>
                 </v:shapetype>
-                <v:shape id="Flowchart: Decision 1" o:spid="_x0000_s1026" type="#_x0000_t110" alt="Light horizontal" style="width:430.5pt;height:3.55pt;flip:y;visibility:visible;mso-wrap-style:square;mso-left-percent:-10001;mso-top-percent:-10001;mso-position-horizontal:absolute;mso-position-horizontal-relative:char;mso-position-vertical:absolute;mso-position-vertical-relative:line;mso-left-percent:-10001;mso-top-percent:-10001;v-text-anchor:top" o:gfxdata="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" fillcolor="black" stroked="f">
+                <v:shape id="Flowchart: Decision 1" o:spid="_x0000_s1027" type="#_x0000_t110" alt="Light horizontal" style="width:430.5pt;height:3.55pt;flip:y;visibility:visible;mso-wrap-style:square;mso-left-percent:-10001;mso-top-percent:-10001;mso-position-horizontal:absolute;mso-position-horizontal-relative:char;mso-position-vertical:absolute;mso-position-vertical-relative:line;mso-left-percent:-10001;mso-top-percent:-10001;v-text-anchor:top" o:gfxdata="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" fillcolor="black" stroked="f">
                   <v:fill r:id="rId1" o:title="" type="pattern"/>
                   <v:textbox>
                     <w:txbxContent>
@@ -1921,112 +2108,66 @@
     <w:r>
       <w:rPr>
         <w:noProof/>
+        <w:lang w:val="en-US"/>
       </w:rPr>
-      <w:pict w14:anchorId="6F3B3CAB">
-        <v:shapetype id="_x0000_t75" coordsize="21600,21600" o:spt="75" o:preferrelative="t" path="m@4@5l@4@11@9@11@9@5xe" filled="f" stroked="f">
-          <v:stroke joinstyle="miter"/>
-          <v:formulas>
-            <v:f eqn="if lineDrawn pixelLineWidth 0"/>
-            <v:f eqn="sum @0 1 0"/>
-            <v:f eqn="sum 0 0 @1"/>
-            <v:f eqn="prod @2 1 2"/>
-            <v:f eqn="prod @3 21600 pixelWidth"/>
-            <v:f eqn="prod @3 21600 pixelHeight"/>
-            <v:f eqn="sum @0 0 1"/>
-            <v:f eqn="prod @6 1 2"/>
-            <v:f eqn="prod @7 21600 pixelWidth"/>
-            <v:f eqn="sum @8 21600 0"/>
-            <v:f eqn="prod @7 21600 pixelHeight"/>
-            <v:f eqn="sum @10 21600 0"/>
-          </v:formulas>
-          <v:path o:extrusionok="f" gradientshapeok="t" o:connecttype="rect"/>
-          <o:lock v:ext="edit" aspectratio="t"/>
-        </v:shapetype>
-        <v:shape id="WordPictureWatermark87131985" o:spid="_x0000_s1026" type="#_x0000_t75" style="position:absolute;margin-left:0;margin-top:0;width:1168.1pt;height:1417.7pt;z-index:-251657216;mso-position-horizontal:center;mso-position-horizontal-relative:margin;mso-position-vertical:center;mso-position-vertical-relative:margin" o:allowincell="f">
-          <v:imagedata r:id="rId1" o:title="DiraLogoWeb" gain="19661f" blacklevel="22938f"/>
-          <w10:wrap anchorx="margin" anchory="margin"/>
-        </v:shape>
-      </w:pict>
-    </w:r>
-  </w:p>
-</w:hdr>
-</file>
-
-<file path=word/header2.xml><?xml version="1.0" encoding="utf-8"?>
-<w:hdr xmlns:wpc="http://schemas.microsoft.com/office/word/2010/wordprocessingCanvas" xmlns:cx="http://schemas.microsoft.com/office/drawing/2014/chartex" xmlns:cx1="http://schemas.microsoft.com/office/drawing/2015/9/8/chartex" xmlns:cx2="http://schemas.microsoft.com/office/drawing/2015/10/21/chartex" xmlns:cx3="http://schemas.microsoft.com/office/drawing/2016/5/9/chartex" xmlns:cx4="http://schemas.microsoft.com/office/drawing/2016/5/10/chartex" xmlns:cx5="http://schemas.microsoft.com/office/drawing/2016/5/11/chartex" xmlns:cx6="http://schemas.microsoft.com/office/drawing/2016/5/12/chartex" xmlns:cx7="http://schemas.microsoft.com/office/drawing/2016/5/13/chartex" xmlns:cx8="http://schemas.microsoft.com/office/drawing/2016/5/14/chartex" xmlns:mc="http://schemas.openxmlformats.org/markup-compatibility/2006" xmlns:aink="http://schemas.microsoft.com/office/drawing/2016/ink" xmlns:am3d="http://schemas.microsoft.com/office/drawing/2017/model3d" xmlns:o="urn:schemas-microsoft-com:office:office" xmlns:oel="http://schemas.microsoft.com/office/2019/extlst" xmlns:r="http://schemas.openxmlformats.org/officeDocument/2006/relationships" xmlns:m="http://schemas.openxmlformats.org/officeDocument/2006/math" xmlns:v="urn:schemas-microsoft-com:vml" xmlns:wp14="http://schemas.microsoft.com/office/word/2010/wordprocessingDrawing" xmlns:wp="http://schemas.openxmlformats.org/drawingml/2006/wordprocessingDrawing" xmlns:w10="urn:schemas-microsoft-com:office:word" xmlns:w="http://schemas.openxmlformats.org/wordprocessingml/2006/main" xmlns:w14="http://schemas.microsoft.com/office/word/2010/wordml" xmlns:w15="http://schemas.microsoft.com/office/word/2012/wordml" xmlns:w16cex="http://schemas.microsoft.com/office/word/2018/wordml/cex" xmlns:w16cid="http://schemas.microsoft.com/office/word/2016/wordml/cid" xmlns:w16="http://schemas.microsoft.com/office/word/2018/wordml" xmlns:w16sdtdh="http://schemas.microsoft.com/office/word/2020/wordml/sdtdatahash" xmlns:w16se="http://schemas.microsoft.com/office/word/2015/wordml/symex" xmlns:wpg="http://schemas.microsoft.com/office/word/2010/wordprocessingGroup" xmlns:wpi="http://schemas.microsoft.com/office/word/2010/wordprocessingInk" xmlns:wne="http://schemas.microsoft.com/office/word/2006/wordml" xmlns:wps="http://schemas.microsoft.com/office/word/2010/wordprocessingShape" mc:Ignorable="w14 w15 w16se w16cid w16 w16cex w16sdtdh wp14">
-  <w:p>
-    <w:pPr>
-      <w:pStyle w:val="Header"/>
-    </w:pPr>
-    <w:r>
-      <w:rPr>
-        <w:noProof/>
-      </w:rPr>
-      <w:pict w14:anchorId="0836C356">
-        <v:shapetype id="_x0000_t75" coordsize="21600,21600" o:spt="75" o:preferrelative="t" path="m@4@5l@4@11@9@11@9@5xe" filled="f" stroked="f">
-          <v:stroke joinstyle="miter"/>
-          <v:formulas>
-            <v:f eqn="if lineDrawn pixelLineWidth 0"/>
-            <v:f eqn="sum @0 1 0"/>
-            <v:f eqn="sum 0 0 @1"/>
-            <v:f eqn="prod @2 1 2"/>
-            <v:f eqn="prod @3 21600 pixelWidth"/>
-            <v:f eqn="prod @3 21600 pixelHeight"/>
-            <v:f eqn="sum @0 0 1"/>
-            <v:f eqn="prod @6 1 2"/>
-            <v:f eqn="prod @7 21600 pixelWidth"/>
-            <v:f eqn="sum @8 21600 0"/>
-            <v:f eqn="prod @7 21600 pixelHeight"/>
-            <v:f eqn="sum @10 21600 0"/>
-          </v:formulas>
-          <v:path o:extrusionok="f" gradientshapeok="t" o:connecttype="rect"/>
-          <o:lock v:ext="edit" aspectratio="t"/>
-        </v:shapetype>
-        <v:shape id="WordPictureWatermark87131986" o:spid="_x0000_s1027" type="#_x0000_t75" style="position:absolute;margin-left:0;margin-top:0;width:1168.1pt;height:1417.7pt;z-index:-251656192;mso-position-horizontal:center;mso-position-horizontal-relative:margin;mso-position-vertical:center;mso-position-vertical-relative:margin" o:allowincell="f">
-          <v:imagedata r:id="rId1" o:title="DiraLogoWeb" gain="19661f" blacklevel="22938f"/>
-          <w10:wrap anchorx="margin" anchory="margin"/>
-        </v:shape>
-      </w:pict>
-    </w:r>
-  </w:p>
-</w:hdr>
-</file>
-
-<file path=word/header3.xml><?xml version="1.0" encoding="utf-8"?>
-<w:hdr xmlns:wpc="http://schemas.microsoft.com/office/word/2010/wordprocessingCanvas" xmlns:cx="http://schemas.microsoft.com/office/drawing/2014/chartex" xmlns:cx1="http://schemas.microsoft.com/office/drawing/2015/9/8/chartex" xmlns:cx2="http://schemas.microsoft.com/office/drawing/2015/10/21/chartex" xmlns:cx3="http://schemas.microsoft.com/office/drawing/2016/5/9/chartex" xmlns:cx4="http://schemas.microsoft.com/office/drawing/2016/5/10/chartex" xmlns:cx5="http://schemas.microsoft.com/office/drawing/2016/5/11/chartex" xmlns:cx6="http://schemas.microsoft.com/office/drawing/2016/5/12/chartex" xmlns:cx7="http://schemas.microsoft.com/office/drawing/2016/5/13/chartex" xmlns:cx8="http://schemas.microsoft.com/office/drawing/2016/5/14/chartex" xmlns:mc="http://schemas.openxmlformats.org/markup-compatibility/2006" xmlns:aink="http://schemas.microsoft.com/office/drawing/2016/ink" xmlns:am3d="http://schemas.microsoft.com/office/drawing/2017/model3d" xmlns:o="urn:schemas-microsoft-com:office:office" xmlns:oel="http://schemas.microsoft.com/office/2019/extlst" xmlns:r="http://schemas.openxmlformats.org/officeDocument/2006/relationships" xmlns:m="http://schemas.openxmlformats.org/officeDocument/2006/math" xmlns:v="urn:schemas-microsoft-com:vml" xmlns:wp14="http://schemas.microsoft.com/office/word/2010/wordprocessingDrawing" xmlns:wp="http://schemas.openxmlformats.org/drawingml/2006/wordprocessingDrawing" xmlns:w10="urn:schemas-microsoft-com:office:word" xmlns:w="http://schemas.openxmlformats.org/wordprocessingml/2006/main" xmlns:w14="http://schemas.microsoft.com/office/word/2010/wordml" xmlns:w15="http://schemas.microsoft.com/office/word/2012/wordml" xmlns:w16cex="http://schemas.microsoft.com/office/word/2018/wordml/cex" xmlns:w16cid="http://schemas.microsoft.com/office/word/2016/wordml/cid" xmlns:w16="http://schemas.microsoft.com/office/word/2018/wordml" xmlns:w16sdtdh="http://schemas.microsoft.com/office/word/2020/wordml/sdtdatahash" xmlns:w16se="http://schemas.microsoft.com/office/word/2015/wordml/symex" xmlns:wpg="http://schemas.microsoft.com/office/word/2010/wordprocessingGroup" xmlns:wpi="http://schemas.microsoft.com/office/word/2010/wordprocessingInk" xmlns:wne="http://schemas.microsoft.com/office/word/2006/wordml" xmlns:wps="http://schemas.microsoft.com/office/word/2010/wordprocessingShape" mc:Ignorable="w14 w15 w16se w16cid w16 w16cex w16sdtdh wp14">
-  <w:p>
-    <w:pPr>
-      <w:pStyle w:val="Header"/>
-    </w:pPr>
-    <w:r>
-      <w:rPr>
-        <w:noProof/>
-      </w:rPr>
-      <w:pict w14:anchorId="5E42989C">
-        <v:shapetype id="_x0000_t75" coordsize="21600,21600" o:spt="75" o:preferrelative="t" path="m@4@5l@4@11@9@11@9@5xe" filled="f" stroked="f">
-          <v:stroke joinstyle="miter"/>
-          <v:formulas>
-            <v:f eqn="if lineDrawn pixelLineWidth 0"/>
-            <v:f eqn="sum @0 1 0"/>
-            <v:f eqn="sum 0 0 @1"/>
-            <v:f eqn="prod @2 1 2"/>
-            <v:f eqn="prod @3 21600 pixelWidth"/>
-            <v:f eqn="prod @3 21600 pixelHeight"/>
-            <v:f eqn="sum @0 0 1"/>
-            <v:f eqn="prod @6 1 2"/>
-            <v:f eqn="prod @7 21600 pixelWidth"/>
-            <v:f eqn="sum @8 21600 0"/>
-            <v:f eqn="prod @7 21600 pixelHeight"/>
-            <v:f eqn="sum @10 21600 0"/>
-          </v:formulas>
-          <v:path o:extrusionok="f" gradientshapeok="t" o:connecttype="rect"/>
-          <o:lock v:ext="edit" aspectratio="t"/>
-        </v:shapetype>
-        <v:shape id="WordPictureWatermark87131984" o:spid="_x0000_s1025" type="#_x0000_t75" style="position:absolute;margin-left:0;margin-top:0;width:1168.1pt;height:1417.7pt;z-index:-251658240;mso-position-horizontal:center;mso-position-horizontal-relative:margin;mso-position-vertical:center;mso-position-vertical-relative:margin" o:allowincell="f">
-          <v:imagedata r:id="rId1" o:title="DiraLogoWeb" gain="19661f" blacklevel="22938f"/>
-          <w10:wrap anchorx="margin" anchory="margin"/>
-        </v:shape>
-      </w:pict>
+      <w:drawing>
+        <wp:anchor distT="0" distB="0" distL="114300" distR="114300" simplePos="0" relativeHeight="251662336" behindDoc="0" locked="0" layoutInCell="1" allowOverlap="1" wp14:anchorId="4B56F422" wp14:editId="65F2AD23">
+          <wp:simplePos x="0" y="0"/>
+          <wp:positionH relativeFrom="margin">
+            <wp:posOffset>-2330450</wp:posOffset>
+          </wp:positionH>
+          <wp:positionV relativeFrom="paragraph">
+            <wp:posOffset>-963930</wp:posOffset>
+          </wp:positionV>
+          <wp:extent cx="10640291" cy="12577138"/>
+          <wp:effectExtent l="0" t="0" r="8890" b="0"/>
+          <wp:wrapNone/>
+          <wp:docPr id="602028266" name="Graphic 1"/>
+          <wp:cNvGraphicFramePr>
+            <a:graphicFrameLocks xmlns:a="http://schemas.openxmlformats.org/drawingml/2006/main" noChangeAspect="1"/>
+          </wp:cNvGraphicFramePr>
+          <a:graphic xmlns:a="http://schemas.openxmlformats.org/drawingml/2006/main">
+            <a:graphicData uri="http://schemas.openxmlformats.org/drawingml/2006/picture">
+              <pic:pic xmlns:pic="http://schemas.openxmlformats.org/drawingml/2006/picture">
+                <pic:nvPicPr>
+                  <pic:cNvPr id="602028266" name=""/>
+                  <pic:cNvPicPr/>
+                </pic:nvPicPr>
+                <pic:blipFill>
+                  <a:blip r:embed="rId1">
+                    <a:extLst>
+                      <a:ext uri="{28A0092B-C50C-407E-A947-70E740481C1C}">
+                        <a14:useLocalDpi xmlns:a14="http://schemas.microsoft.com/office/drawing/2010/main" val="0"/>
+                      </a:ext>
+                      <a:ext uri="{96DAC541-7B7A-43D3-8B79-37D633B846F1}">
+                        <asvg:svgBlip xmlns:asvg="http://schemas.microsoft.com/office/drawing/2016/SVG/main" r:embed="rId2"/>
+                      </a:ext>
+                    </a:extLst>
+                  </a:blip>
+                  <a:stretch>
+                    <a:fillRect/>
+                  </a:stretch>
+                </pic:blipFill>
+                <pic:spPr>
+                  <a:xfrm>
+                    <a:off x="0" y="0"/>
+                    <a:ext cx="10640291" cy="12577138"/>
+                  </a:xfrm>
+                  <a:prstGeom prst="rect">
+                    <a:avLst/>
+                  </a:prstGeom>
+                </pic:spPr>
+              </pic:pic>
+            </a:graphicData>
+          </a:graphic>
+          <wp14:sizeRelH relativeFrom="page">
+            <wp14:pctWidth>0</wp14:pctWidth>
+          </wp14:sizeRelH>
+          <wp14:sizeRelV relativeFrom="page">
+            <wp14:pctHeight>0</wp14:pctHeight>
+          </wp14:sizeRelV>
+        </wp:anchor>
+      </w:drawing>
     </w:r>
   </w:p>
 </w:hdr>

</xml_diff>